<commit_message>
Minor adjustment to Moscow doc
</commit_message>
<xml_diff>
--- a/PracticalProject/Documentation/MoSCoW.docx
+++ b/PracticalProject/Documentation/MoSCoW.docx
@@ -44,7 +44,7 @@
         <mc:AlternateContent>
           <mc:Choice Requires="wpg">
             <w:drawing>
-              <wp:anchor distT="0" distB="0" distL="114300" distR="114300" simplePos="0" relativeHeight="251676672" behindDoc="0" locked="0" layoutInCell="1" allowOverlap="1" wp14:anchorId="0F2F5DA0" wp14:editId="336873FD">
+              <wp:anchor distT="0" distB="0" distL="114300" distR="114300" simplePos="0" relativeHeight="251676672" behindDoc="0" locked="0" layoutInCell="1" allowOverlap="1" wp14:anchorId="0F2F5DA0" wp14:editId="2F043F2E">
                 <wp:simplePos x="0" y="0"/>
                 <wp:positionH relativeFrom="column">
                   <wp:posOffset>2869809</wp:posOffset>
@@ -52,8 +52,8 @@
                 <wp:positionV relativeFrom="paragraph">
                   <wp:posOffset>152644</wp:posOffset>
                 </wp:positionV>
-                <wp:extent cx="2348230" cy="4642339"/>
-                <wp:effectExtent l="0" t="0" r="13970" b="25400"/>
+                <wp:extent cx="2348230" cy="4684542"/>
+                <wp:effectExtent l="0" t="0" r="13970" b="20955"/>
                 <wp:wrapNone/>
                 <wp:docPr id="21" name="Group 21"/>
                 <wp:cNvGraphicFramePr/>
@@ -64,7 +64,7 @@
                       <wpg:grpSpPr>
                         <a:xfrm>
                           <a:off x="0" y="0"/>
-                          <a:ext cx="2348230" cy="4642339"/>
+                          <a:ext cx="2348230" cy="4684542"/>
                           <a:chOff x="27158" y="0"/>
                           <a:chExt cx="2349502" cy="4440349"/>
                         </a:xfrm>
@@ -467,7 +467,7 @@
           </mc:Choice>
           <mc:Fallback>
             <w:pict>
-              <v:group w14:anchorId="0F2F5DA0" id="Group 21" o:spid="_x0000_s1026" style="position:absolute;left:0;text-align:left;margin-left:225.95pt;margin-top:12pt;width:184.9pt;height:365.55pt;z-index:251676672;mso-width-relative:margin;mso-height-relative:margin" coordorigin="271" coordsize="23495,44403" o:gfxdata="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">
+              <v:group w14:anchorId="0F2F5DA0" id="Group 21" o:spid="_x0000_s1026" style="position:absolute;left:0;text-align:left;margin-left:225.95pt;margin-top:12pt;width:184.9pt;height:368.85pt;z-index:251676672;mso-width-relative:margin;mso-height-relative:margin" coordorigin="271" coordsize="23495,44403" o:gfxdata="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">
                 <v:group id="Group 10" o:spid="_x0000_s1027" style="position:absolute;left:271;width:23495;height:44403" coordorigin="" coordsize="23495,34562" o:gfxdata="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">
                   <v:rect id="Rectangle 11" o:spid="_x0000_s1028" style="position:absolute;top:231;width:23495;height:34331;visibility:visible;mso-wrap-style:square;v-text-anchor:middle" o:gfxdata="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" filled="f" strokecolor="#1f3763 [1604]" strokeweight="1pt"/>
                   <v:rect id="Rectangle 12" o:spid="_x0000_s1029" style="position:absolute;width:23494;height:2334;visibility:visible;mso-wrap-style:square;v-text-anchor:middle" o:gfxdata="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" fillcolor="#538135 [2409]" strokecolor="#1f3763 [1604]" strokeweight="1pt">
@@ -1997,25 +1997,7 @@
                                 <w:rPr>
                                   <w:rFonts w:asciiTheme="majorHAnsi" w:hAnsiTheme="majorHAnsi" w:cstheme="majorHAnsi"/>
                                 </w:rPr>
-                                <w:t xml:space="preserve">A relational database used to </w:t>
-                              </w:r>
-                              <w:r>
-                                <w:rPr>
-                                  <w:rFonts w:asciiTheme="majorHAnsi" w:hAnsiTheme="majorHAnsi" w:cstheme="majorHAnsi"/>
-                                </w:rPr>
-                                <w:t>store</w:t>
-                              </w:r>
-                              <w:r>
-                                <w:rPr>
-                                  <w:rFonts w:asciiTheme="majorHAnsi" w:hAnsiTheme="majorHAnsi" w:cstheme="majorHAnsi"/>
-                                </w:rPr>
-                                <w:t xml:space="preserve"> data for the project</w:t>
-                              </w:r>
-                              <w:r>
-                                <w:rPr>
-                                  <w:rFonts w:asciiTheme="majorHAnsi" w:hAnsiTheme="majorHAnsi" w:cstheme="majorHAnsi"/>
-                                </w:rPr>
-                                <w:t xml:space="preserve"> with at least 1 entity.</w:t>
+                                <w:t>A relational database used to store data for the project with at least 1 entity.</w:t>
                               </w:r>
                             </w:p>
                             <w:p>

</xml_diff>